<commit_message>
added all necessary CPP history
Smarts, Can I ask for a full list of the Language Evaluation Criteria? C++ is really E X T E N S I V E.
</commit_message>
<xml_diff>
--- a/Helps me track my writings.docx
+++ b/Helps me track my writings.docx
@@ -326,7 +326,38 @@
         <w:t xml:space="preserve"> templates.</w:t>
       </w:r>
     </w:p>
-    <w:p/>
+    <w:p>
+      <w:r>
+        <w:t xml:space="preserve">Sources: </w:t>
+      </w:r>
+      <w:r>
+        <w:t>https://www.cplusplus.com/info/history/</w:t>
+      </w:r>
+      <w:r>
+        <w:br/>
+      </w:r>
+      <w:r>
+        <w:t>https://en.cppreference.com/w/cpp/language/history</w:t>
+      </w:r>
+      <w:r>
+        <w:br/>
+      </w:r>
+      <w:r>
+        <w:t>https://en.cppreference.com/w/cpp/11</w:t>
+      </w:r>
+      <w:r>
+        <w:br/>
+      </w:r>
+      <w:r>
+        <w:t>https://en.cppreference.com/w/cpp/14</w:t>
+      </w:r>
+      <w:r>
+        <w:br/>
+      </w:r>
+      <w:r>
+        <w:t>https://en.cppreference.com/w/cpp/17</w:t>
+      </w:r>
+    </w:p>
     <w:p>
       <w:pPr>
         <w:jc w:val="both"/>
@@ -340,6 +371,124 @@
           <w:rFonts w:ascii="Comic Sans MS" w:hAnsi="Comic Sans MS"/>
           <w:sz w:val="24"/>
         </w:rPr>
+        <w:t xml:space="preserve">C with Classes was developed from the ideas of </w:t>
+      </w:r>
+      <w:r>
+        <w:rPr>
+          <w:rFonts w:ascii="Comic Sans MS" w:hAnsi="Comic Sans MS"/>
+          <w:sz w:val="24"/>
+        </w:rPr>
+        <w:t xml:space="preserve">Bjarne </w:t>
+      </w:r>
+      <w:proofErr w:type="spellStart"/>
+      <w:r>
+        <w:rPr>
+          <w:rFonts w:ascii="Comic Sans MS" w:hAnsi="Comic Sans MS"/>
+          <w:sz w:val="24"/>
+        </w:rPr>
+        <w:t>Stroustrup</w:t>
+      </w:r>
+      <w:proofErr w:type="spellEnd"/>
+      <w:r>
+        <w:rPr>
+          <w:rFonts w:ascii="Comic Sans MS" w:hAnsi="Comic Sans MS"/>
+          <w:sz w:val="24"/>
+        </w:rPr>
+        <w:t xml:space="preserve"> with the intent of adding object-oriented programming to the C language. </w:t>
+      </w:r>
+      <w:r>
+        <w:rPr>
+          <w:rFonts w:ascii="Comic Sans MS" w:hAnsi="Comic Sans MS"/>
+          <w:sz w:val="24"/>
+        </w:rPr>
+        <w:t>C</w:t>
+      </w:r>
+      <w:r>
+        <w:rPr>
+          <w:rFonts w:ascii="Comic Sans MS" w:hAnsi="Comic Sans MS"/>
+          <w:sz w:val="24"/>
+        </w:rPr>
+        <w:t xml:space="preserve"> was chosen</w:t>
+      </w:r>
+      <w:r>
+        <w:rPr>
+          <w:rFonts w:ascii="Comic Sans MS" w:hAnsi="Comic Sans MS"/>
+          <w:sz w:val="24"/>
+        </w:rPr>
+        <w:t xml:space="preserve"> </w:t>
+      </w:r>
+      <w:r>
+        <w:rPr>
+          <w:rFonts w:ascii="Comic Sans MS" w:hAnsi="Comic Sans MS"/>
+          <w:sz w:val="24"/>
+        </w:rPr>
+        <w:t xml:space="preserve">because it is portable and </w:t>
+      </w:r>
+      <w:r>
+        <w:rPr>
+          <w:rFonts w:ascii="Comic Sans MS" w:hAnsi="Comic Sans MS"/>
+          <w:sz w:val="24"/>
+        </w:rPr>
+        <w:t xml:space="preserve">does not sacrifice speed and low-level functionality. </w:t>
+      </w:r>
+      <w:r>
+        <w:rPr>
+          <w:rFonts w:ascii="Comic Sans MS" w:hAnsi="Comic Sans MS"/>
+          <w:sz w:val="24"/>
+        </w:rPr>
+        <w:t>In this stage</w:t>
+      </w:r>
+      <w:r>
+        <w:rPr>
+          <w:rFonts w:ascii="Comic Sans MS" w:hAnsi="Comic Sans MS"/>
+          <w:sz w:val="24"/>
+        </w:rPr>
+        <w:t>, the language already included classes,</w:t>
+      </w:r>
+      <w:r>
+        <w:rPr>
+          <w:rFonts w:ascii="Comic Sans MS" w:hAnsi="Comic Sans MS"/>
+          <w:sz w:val="24"/>
+        </w:rPr>
+        <w:t xml:space="preserve"> constructors, destructors,</w:t>
+      </w:r>
+      <w:r>
+        <w:rPr>
+          <w:rFonts w:ascii="Comic Sans MS" w:hAnsi="Comic Sans MS"/>
+          <w:sz w:val="24"/>
+        </w:rPr>
+        <w:t xml:space="preserve"> basic inheritance, </w:t>
+      </w:r>
+      <w:proofErr w:type="spellStart"/>
+      <w:r>
+        <w:rPr>
+          <w:rFonts w:ascii="Comic Sans MS" w:hAnsi="Comic Sans MS"/>
+          <w:sz w:val="24"/>
+        </w:rPr>
+        <w:t>inlining</w:t>
+      </w:r>
+      <w:proofErr w:type="spellEnd"/>
+      <w:r>
+        <w:rPr>
+          <w:rFonts w:ascii="Comic Sans MS" w:hAnsi="Comic Sans MS"/>
+          <w:sz w:val="24"/>
+        </w:rPr>
+        <w:t xml:space="preserve">, default function arguments, strong type checking as well as all the features of the C language. </w:t>
+      </w:r>
+    </w:p>
+    <w:p>
+      <w:pPr>
+        <w:jc w:val="both"/>
+        <w:rPr>
+          <w:rFonts w:ascii="Comic Sans MS" w:hAnsi="Comic Sans MS"/>
+          <w:sz w:val="24"/>
+        </w:rPr>
+      </w:pPr>
+      <w:r>
+        <w:rPr>
+          <w:rFonts w:ascii="Comic Sans MS" w:hAnsi="Comic Sans MS"/>
+          <w:sz w:val="24"/>
+        </w:rPr>
         <w:t xml:space="preserve">C with Classes was developed with its first compiler known as </w:t>
       </w:r>
       <w:proofErr w:type="spellStart"/>
@@ -364,6 +513,353 @@
           <w:sz w:val="24"/>
         </w:rPr>
         <w:t>derived from another compiler called</w:t>
+      </w:r>
+      <w:r>
+        <w:rPr>
+          <w:rFonts w:ascii="Comic Sans MS" w:hAnsi="Comic Sans MS"/>
+          <w:sz w:val="24"/>
+        </w:rPr>
+        <w:t xml:space="preserve"> </w:t>
+      </w:r>
+      <w:proofErr w:type="spellStart"/>
+      <w:r>
+        <w:rPr>
+          <w:rFonts w:ascii="Comic Sans MS" w:hAnsi="Comic Sans MS"/>
+          <w:sz w:val="24"/>
+        </w:rPr>
+        <w:t>CPre</w:t>
+      </w:r>
+      <w:proofErr w:type="spellEnd"/>
+      <w:r>
+        <w:rPr>
+          <w:rFonts w:ascii="Comic Sans MS" w:hAnsi="Comic Sans MS"/>
+          <w:sz w:val="24"/>
+        </w:rPr>
+        <w:t>.</w:t>
+      </w:r>
+      <w:r>
+        <w:rPr>
+          <w:rFonts w:ascii="Comic Sans MS" w:hAnsi="Comic Sans MS"/>
+          <w:sz w:val="24"/>
+        </w:rPr>
+        <w:t xml:space="preserve"> </w:t>
+      </w:r>
+      <w:r>
+        <w:rPr>
+          <w:rFonts w:ascii="Comic Sans MS" w:hAnsi="Comic Sans MS"/>
+          <w:sz w:val="24"/>
+        </w:rPr>
+        <w:t xml:space="preserve">It was initially designed to translate C with Classes code into ordinary C language. </w:t>
+      </w:r>
+      <w:proofErr w:type="spellStart"/>
+      <w:r>
+        <w:rPr>
+          <w:rFonts w:ascii="Comic Sans MS" w:hAnsi="Comic Sans MS"/>
+          <w:sz w:val="24"/>
+        </w:rPr>
+        <w:t>Cfront</w:t>
+      </w:r>
+      <w:proofErr w:type="spellEnd"/>
+      <w:r>
+        <w:rPr>
+          <w:rFonts w:ascii="Comic Sans MS" w:hAnsi="Comic Sans MS"/>
+          <w:sz w:val="24"/>
+        </w:rPr>
+        <w:t xml:space="preserve"> was also written in mostly C with Classes which made it a self-hosting compiler capable of compiling </w:t>
+      </w:r>
+      <w:r>
+        <w:rPr>
+          <w:rFonts w:ascii="Comic Sans MS" w:hAnsi="Comic Sans MS"/>
+          <w:sz w:val="24"/>
+        </w:rPr>
+        <w:t>itself.</w:t>
+      </w:r>
+      <w:r>
+        <w:rPr>
+          <w:rFonts w:ascii="Comic Sans MS" w:hAnsi="Comic Sans MS"/>
+          <w:sz w:val="24"/>
+        </w:rPr>
+        <w:t xml:space="preserve"> Its first full version release was on 1985.</w:t>
+      </w:r>
+    </w:p>
+    <w:p>
+      <w:pPr>
+        <w:jc w:val="both"/>
+        <w:rPr>
+          <w:rFonts w:ascii="Comic Sans MS" w:hAnsi="Comic Sans MS"/>
+          <w:sz w:val="24"/>
+        </w:rPr>
+      </w:pPr>
+      <w:r>
+        <w:rPr>
+          <w:rFonts w:ascii="Comic Sans MS" w:hAnsi="Comic Sans MS"/>
+          <w:sz w:val="24"/>
+        </w:rPr>
+        <w:t xml:space="preserve">In 1983, C with Classes was renamed to C++ which was a direct reference to the increment operator that </w:t>
+      </w:r>
+      <w:r>
+        <w:rPr>
+          <w:rFonts w:ascii="Comic Sans MS" w:hAnsi="Comic Sans MS"/>
+          <w:sz w:val="24"/>
+        </w:rPr>
+        <w:t>exists</w:t>
+      </w:r>
+      <w:r>
+        <w:rPr>
+          <w:rFonts w:ascii="Comic Sans MS" w:hAnsi="Comic Sans MS"/>
+          <w:sz w:val="24"/>
+        </w:rPr>
+        <w:t xml:space="preserve"> in C. emphasizing the enhancement</w:t>
+      </w:r>
+      <w:r>
+        <w:rPr>
+          <w:rFonts w:ascii="Comic Sans MS" w:hAnsi="Comic Sans MS"/>
+          <w:sz w:val="24"/>
+        </w:rPr>
+        <w:t xml:space="preserve"> and</w:t>
+      </w:r>
+      <w:r>
+        <w:rPr>
+          <w:rFonts w:ascii="Comic Sans MS" w:hAnsi="Comic Sans MS"/>
+          <w:sz w:val="24"/>
+        </w:rPr>
+        <w:t xml:space="preserve"> the</w:t>
+      </w:r>
+      <w:r>
+        <w:rPr>
+          <w:rFonts w:ascii="Comic Sans MS" w:hAnsi="Comic Sans MS"/>
+          <w:sz w:val="24"/>
+        </w:rPr>
+        <w:t xml:space="preserve"> addition functionality</w:t>
+      </w:r>
+      <w:r>
+        <w:rPr>
+          <w:rFonts w:ascii="Comic Sans MS" w:hAnsi="Comic Sans MS"/>
+          <w:sz w:val="24"/>
+        </w:rPr>
+        <w:t xml:space="preserve"> of</w:t>
+      </w:r>
+      <w:r>
+        <w:rPr>
+          <w:rFonts w:ascii="Comic Sans MS" w:hAnsi="Comic Sans MS"/>
+          <w:sz w:val="24"/>
+        </w:rPr>
+        <w:t xml:space="preserve"> functionality of</w:t>
+      </w:r>
+      <w:r>
+        <w:rPr>
+          <w:rFonts w:ascii="Comic Sans MS" w:hAnsi="Comic Sans MS"/>
+          <w:sz w:val="24"/>
+        </w:rPr>
+        <w:t xml:space="preserve"> the C language. </w:t>
+      </w:r>
+      <w:r>
+        <w:rPr>
+          <w:rFonts w:ascii="Comic Sans MS" w:hAnsi="Comic Sans MS"/>
+          <w:sz w:val="24"/>
+        </w:rPr>
+        <w:t>During this time, virtual functions, function</w:t>
+      </w:r>
+      <w:r>
+        <w:rPr>
+          <w:rFonts w:ascii="Comic Sans MS" w:hAnsi="Comic Sans MS"/>
+          <w:sz w:val="24"/>
+        </w:rPr>
+        <w:t xml:space="preserve"> and operator</w:t>
+      </w:r>
+      <w:r>
+        <w:rPr>
+          <w:rFonts w:ascii="Comic Sans MS" w:hAnsi="Comic Sans MS"/>
+          <w:sz w:val="24"/>
+        </w:rPr>
+        <w:t xml:space="preserve"> overloading, referencing with the &amp; symbol</w:t>
+      </w:r>
+      <w:r>
+        <w:rPr>
+          <w:rFonts w:ascii="Comic Sans MS" w:hAnsi="Comic Sans MS"/>
+          <w:sz w:val="24"/>
+        </w:rPr>
+        <w:t xml:space="preserve">, the </w:t>
+      </w:r>
+      <w:proofErr w:type="spellStart"/>
+      <w:r>
+        <w:rPr>
+          <w:rFonts w:ascii="Comic Sans MS" w:hAnsi="Comic Sans MS"/>
+          <w:sz w:val="24"/>
+        </w:rPr>
+        <w:t>const</w:t>
+      </w:r>
+      <w:proofErr w:type="spellEnd"/>
+      <w:r>
+        <w:rPr>
+          <w:rFonts w:ascii="Comic Sans MS" w:hAnsi="Comic Sans MS"/>
+          <w:sz w:val="24"/>
+        </w:rPr>
+        <w:t xml:space="preserve"> keyword, </w:t>
+      </w:r>
+      <w:r>
+        <w:rPr>
+          <w:rFonts w:ascii="Comic Sans MS" w:hAnsi="Comic Sans MS"/>
+          <w:sz w:val="24"/>
+        </w:rPr>
+        <w:t>single-line comments using two forward slashes</w:t>
+      </w:r>
+      <w:r>
+        <w:rPr>
+          <w:rFonts w:ascii="Comic Sans MS" w:hAnsi="Comic Sans MS"/>
+          <w:sz w:val="24"/>
+        </w:rPr>
+        <w:t>,</w:t>
+      </w:r>
+      <w:r>
+        <w:rPr>
+          <w:rFonts w:ascii="Comic Sans MS" w:hAnsi="Comic Sans MS"/>
+          <w:sz w:val="24"/>
+        </w:rPr>
+        <w:t xml:space="preserve"> </w:t>
+      </w:r>
+      <w:r>
+        <w:rPr>
+          <w:rFonts w:ascii="Comic Sans MS" w:hAnsi="Comic Sans MS"/>
+          <w:sz w:val="24"/>
+        </w:rPr>
+        <w:t xml:space="preserve">new and delete operators, and scope resolution operator </w:t>
+      </w:r>
+      <w:r>
+        <w:rPr>
+          <w:rFonts w:ascii="Comic Sans MS" w:hAnsi="Comic Sans MS"/>
+          <w:sz w:val="24"/>
+        </w:rPr>
+        <w:t xml:space="preserve">were </w:t>
+      </w:r>
+      <w:r>
+        <w:rPr>
+          <w:rFonts w:ascii="Comic Sans MS" w:hAnsi="Comic Sans MS"/>
+          <w:sz w:val="24"/>
+        </w:rPr>
+        <w:t xml:space="preserve">in development </w:t>
+      </w:r>
+      <w:r>
+        <w:rPr>
+          <w:rFonts w:ascii="Comic Sans MS" w:hAnsi="Comic Sans MS"/>
+          <w:sz w:val="24"/>
+        </w:rPr>
+        <w:t xml:space="preserve">around this time. </w:t>
+      </w:r>
+    </w:p>
+    <w:p>
+      <w:pPr>
+        <w:jc w:val="both"/>
+        <w:rPr>
+          <w:rFonts w:ascii="Comic Sans MS" w:hAnsi="Comic Sans MS"/>
+          <w:sz w:val="24"/>
+        </w:rPr>
+      </w:pPr>
+      <w:r>
+        <w:rPr>
+          <w:rFonts w:ascii="Comic Sans MS" w:hAnsi="Comic Sans MS"/>
+          <w:sz w:val="24"/>
+        </w:rPr>
+        <w:t>In 1985, the C++ Programming Language 1</w:t>
+      </w:r>
+      <w:r>
+        <w:rPr>
+          <w:rFonts w:ascii="Comic Sans MS" w:hAnsi="Comic Sans MS"/>
+          <w:sz w:val="24"/>
+          <w:vertAlign w:val="superscript"/>
+        </w:rPr>
+        <w:t>st</w:t>
+      </w:r>
+      <w:r>
+        <w:rPr>
+          <w:rFonts w:ascii="Comic Sans MS" w:hAnsi="Comic Sans MS"/>
+          <w:sz w:val="24"/>
+        </w:rPr>
+        <w:t xml:space="preserve"> Edition reference book was published and was an incredible resource in order to learn and program in C++. </w:t>
+      </w:r>
+      <w:r>
+        <w:rPr>
+          <w:rFonts w:ascii="Comic Sans MS" w:hAnsi="Comic Sans MS"/>
+          <w:sz w:val="24"/>
+        </w:rPr>
+        <w:t>In 1987</w:t>
+      </w:r>
+      <w:r>
+        <w:rPr>
+          <w:rFonts w:ascii="Comic Sans MS" w:hAnsi="Comic Sans MS"/>
+          <w:sz w:val="24"/>
+        </w:rPr>
+        <w:t xml:space="preserve">, </w:t>
+      </w:r>
+      <w:r>
+        <w:rPr>
+          <w:rFonts w:ascii="Comic Sans MS" w:hAnsi="Comic Sans MS"/>
+          <w:sz w:val="24"/>
+        </w:rPr>
+        <w:t xml:space="preserve">C++ support was added to GNU Compiler Collection version 1.15.3. In 1989, both the language and the </w:t>
+      </w:r>
+      <w:r>
+        <w:rPr>
+          <w:rFonts w:ascii="Comic Sans MS" w:hAnsi="Comic Sans MS"/>
+          <w:sz w:val="24"/>
+        </w:rPr>
+        <w:t xml:space="preserve">compiler, </w:t>
+      </w:r>
+      <w:proofErr w:type="spellStart"/>
+      <w:r>
+        <w:rPr>
+          <w:rFonts w:ascii="Comic Sans MS" w:hAnsi="Comic Sans MS"/>
+          <w:sz w:val="24"/>
+        </w:rPr>
+        <w:t>Cfront</w:t>
+      </w:r>
+      <w:proofErr w:type="spellEnd"/>
+      <w:r>
+        <w:rPr>
+          <w:rFonts w:ascii="Comic Sans MS" w:hAnsi="Comic Sans MS"/>
+          <w:sz w:val="24"/>
+        </w:rPr>
+        <w:t xml:space="preserve">, were updated and multiple features were added such as multiple inheritance, pointers to members, protected access, type-safe linage, abstraction and abstract classes, static and </w:t>
+      </w:r>
+      <w:proofErr w:type="spellStart"/>
+      <w:r>
+        <w:rPr>
+          <w:rFonts w:ascii="Comic Sans MS" w:hAnsi="Comic Sans MS"/>
+          <w:sz w:val="24"/>
+        </w:rPr>
+        <w:t>const</w:t>
+      </w:r>
+      <w:proofErr w:type="spellEnd"/>
+      <w:r>
+        <w:rPr>
+          <w:rFonts w:ascii="Comic Sans MS" w:hAnsi="Comic Sans MS"/>
+          <w:sz w:val="24"/>
+        </w:rPr>
+        <w:t xml:space="preserve"> member functions and class-specific new and delete functions. </w:t>
+      </w:r>
+    </w:p>
+    <w:p>
+      <w:pPr>
+        <w:jc w:val="both"/>
+        <w:rPr>
+          <w:rFonts w:ascii="Comic Sans MS" w:hAnsi="Comic Sans MS"/>
+          <w:sz w:val="24"/>
+        </w:rPr>
+      </w:pPr>
+      <w:r>
+        <w:rPr>
+          <w:rFonts w:ascii="Comic Sans MS" w:hAnsi="Comic Sans MS"/>
+          <w:sz w:val="24"/>
+        </w:rPr>
+        <w:lastRenderedPageBreak/>
+        <w:t>In 1990, The Annotated C++ Reference Manual was published and served as the standard before ISO and added new features such as namespaces, exception handling, nested classes, and templates.</w:t>
+      </w:r>
+      <w:r>
+        <w:rPr>
+          <w:rFonts w:ascii="Comic Sans MS" w:hAnsi="Comic Sans MS"/>
+          <w:sz w:val="24"/>
+        </w:rPr>
+        <w:t xml:space="preserve"> In the same year the</w:t>
       </w:r>
       <w:r>
         <w:rPr>
@@ -374,6 +870,484 @@
       </w:r>
       <w:bookmarkStart w:id="0" w:name="_GoBack"/>
       <w:bookmarkEnd w:id="0"/>
+      <w:r>
+        <w:rPr>
+          <w:rFonts w:ascii="Comic Sans MS" w:hAnsi="Comic Sans MS"/>
+          <w:sz w:val="24"/>
+        </w:rPr>
+        <w:t>American National Standards Institute</w:t>
+      </w:r>
+      <w:r>
+        <w:rPr>
+          <w:rFonts w:ascii="Comic Sans MS" w:hAnsi="Comic Sans MS"/>
+          <w:sz w:val="24"/>
+        </w:rPr>
+        <w:t xml:space="preserve"> </w:t>
+      </w:r>
+      <w:r>
+        <w:rPr>
+          <w:rFonts w:ascii="Comic Sans MS" w:hAnsi="Comic Sans MS"/>
+          <w:sz w:val="24"/>
+        </w:rPr>
+        <w:t xml:space="preserve">C++ committee was founded. In 1991, </w:t>
+      </w:r>
+      <w:proofErr w:type="spellStart"/>
+      <w:r>
+        <w:rPr>
+          <w:rFonts w:ascii="Comic Sans MS" w:hAnsi="Comic Sans MS"/>
+          <w:sz w:val="24"/>
+        </w:rPr>
+        <w:t>Cfront</w:t>
+      </w:r>
+      <w:proofErr w:type="spellEnd"/>
+      <w:r>
+        <w:rPr>
+          <w:rFonts w:ascii="Comic Sans MS" w:hAnsi="Comic Sans MS"/>
+          <w:sz w:val="24"/>
+        </w:rPr>
+        <w:t xml:space="preserve"> 3,0 was released; The C++ Programming Language 2</w:t>
+      </w:r>
+      <w:r>
+        <w:rPr>
+          <w:rFonts w:ascii="Comic Sans MS" w:hAnsi="Comic Sans MS"/>
+          <w:sz w:val="24"/>
+          <w:vertAlign w:val="superscript"/>
+        </w:rPr>
+        <w:t>nd</w:t>
+      </w:r>
+      <w:r>
+        <w:rPr>
+          <w:rFonts w:ascii="Comic Sans MS" w:hAnsi="Comic Sans MS"/>
+          <w:sz w:val="24"/>
+        </w:rPr>
+        <w:t xml:space="preserve"> edition was published, and the </w:t>
+      </w:r>
+      <w:r>
+        <w:rPr>
+          <w:rFonts w:ascii="Comic Sans MS" w:hAnsi="Comic Sans MS"/>
+          <w:sz w:val="24"/>
+        </w:rPr>
+        <w:t>International Organization for Standardization</w:t>
+      </w:r>
+      <w:r>
+        <w:rPr>
+          <w:rFonts w:ascii="Comic Sans MS" w:hAnsi="Comic Sans MS"/>
+          <w:sz w:val="24"/>
+        </w:rPr>
+        <w:t xml:space="preserve"> C++ committee was founded. </w:t>
+      </w:r>
+      <w:r>
+        <w:rPr>
+          <w:rFonts w:ascii="Comic Sans MS" w:hAnsi="Comic Sans MS"/>
+          <w:sz w:val="24"/>
+        </w:rPr>
+        <w:t xml:space="preserve">In 1992 the Standard Template Library (STL) was implemented for C++. </w:t>
+      </w:r>
+      <w:r>
+        <w:rPr>
+          <w:rFonts w:ascii="Comic Sans MS" w:hAnsi="Comic Sans MS"/>
+          <w:sz w:val="24"/>
+        </w:rPr>
+        <w:t>In 1998, the C++ standards committee published the first C++ ISO/IEC 14882:1998, known colloquially as C++98</w:t>
+      </w:r>
+      <w:r>
+        <w:rPr>
+          <w:rFonts w:ascii="Comic Sans MS" w:hAnsi="Comic Sans MS"/>
+          <w:sz w:val="24"/>
+        </w:rPr>
+        <w:t xml:space="preserve">. </w:t>
+      </w:r>
+      <w:r>
+        <w:rPr>
+          <w:rFonts w:ascii="Comic Sans MS" w:hAnsi="Comic Sans MS"/>
+          <w:sz w:val="24"/>
+        </w:rPr>
+        <w:t>Problems were reported on the newly created standard and in 2003, they were revised and fixed accordingly. This change would be known as C++03.</w:t>
+      </w:r>
+    </w:p>
+    <w:p>
+      <w:pPr>
+        <w:jc w:val="both"/>
+        <w:rPr>
+          <w:rFonts w:ascii="Comic Sans MS" w:hAnsi="Comic Sans MS"/>
+          <w:sz w:val="24"/>
+        </w:rPr>
+      </w:pPr>
+      <w:r>
+        <w:rPr>
+          <w:rFonts w:ascii="Comic Sans MS" w:hAnsi="Comic Sans MS"/>
+          <w:sz w:val="24"/>
+        </w:rPr>
+        <w:t xml:space="preserve">In 2011, a new C++ standard was released. The standard was designed to help programmers on existing practices and improve upon abstractions in C++. </w:t>
+      </w:r>
+      <w:r>
+        <w:rPr>
+          <w:rFonts w:ascii="Comic Sans MS" w:hAnsi="Comic Sans MS"/>
+          <w:sz w:val="24"/>
+        </w:rPr>
+        <w:t>The ideas for this standard were developed as early as 2005, creating a</w:t>
+      </w:r>
+      <w:r>
+        <w:rPr>
+          <w:rFonts w:ascii="Comic Sans MS" w:hAnsi="Comic Sans MS"/>
+          <w:sz w:val="24"/>
+        </w:rPr>
+        <w:t xml:space="preserve">n 8-year gap between standards. </w:t>
+      </w:r>
+      <w:r>
+        <w:rPr>
+          <w:rFonts w:ascii="Comic Sans MS" w:hAnsi="Comic Sans MS"/>
+          <w:sz w:val="24"/>
+        </w:rPr>
+        <w:t xml:space="preserve">The Boost Library Project heavily impacted this revision and added in regular expression support, a comprehensive randomness library, a new C++ time library, atomics support, standard threading library, a new for loop syntax, the auto keyword, new container classes, better support for unions and array-initialization list, and </w:t>
+      </w:r>
+      <w:proofErr w:type="spellStart"/>
+      <w:r>
+        <w:rPr>
+          <w:rFonts w:ascii="Comic Sans MS" w:hAnsi="Comic Sans MS"/>
+          <w:sz w:val="24"/>
+        </w:rPr>
+        <w:t>variadic</w:t>
+      </w:r>
+      <w:proofErr w:type="spellEnd"/>
+      <w:r>
+        <w:rPr>
+          <w:rFonts w:ascii="Comic Sans MS" w:hAnsi="Comic Sans MS"/>
+          <w:sz w:val="24"/>
+        </w:rPr>
+        <w:t xml:space="preserve"> templates. </w:t>
+      </w:r>
+      <w:r>
+        <w:rPr>
+          <w:rFonts w:ascii="Comic Sans MS" w:hAnsi="Comic Sans MS"/>
+          <w:sz w:val="24"/>
+        </w:rPr>
+        <w:t xml:space="preserve">This standard is known as C++11. </w:t>
+      </w:r>
+    </w:p>
+    <w:p>
+      <w:pPr>
+        <w:jc w:val="both"/>
+        <w:rPr>
+          <w:rFonts w:ascii="Comic Sans MS" w:hAnsi="Comic Sans MS"/>
+          <w:sz w:val="24"/>
+        </w:rPr>
+      </w:pPr>
+      <w:r>
+        <w:rPr>
+          <w:rFonts w:ascii="Comic Sans MS" w:hAnsi="Comic Sans MS"/>
+          <w:sz w:val="24"/>
+        </w:rPr>
+        <w:t>In 2014, another standard was released but is considered a minor revision of the C+</w:t>
+      </w:r>
+      <w:r>
+        <w:rPr>
+          <w:rFonts w:ascii="Comic Sans MS" w:hAnsi="Comic Sans MS"/>
+          <w:sz w:val="24"/>
+        </w:rPr>
+        <w:t>+11 standard. Following the naming convention, this is known as C++14</w:t>
+      </w:r>
+      <w:r>
+        <w:rPr>
+          <w:rFonts w:ascii="Comic Sans MS" w:hAnsi="Comic Sans MS"/>
+          <w:sz w:val="24"/>
+        </w:rPr>
+        <w:t xml:space="preserve">. </w:t>
+      </w:r>
+      <w:r>
+        <w:rPr>
+          <w:rFonts w:ascii="Comic Sans MS" w:hAnsi="Comic Sans MS"/>
+          <w:sz w:val="24"/>
+        </w:rPr>
+        <w:t>It included variable templates, generic lambdas,</w:t>
+      </w:r>
+      <w:r>
+        <w:rPr>
+          <w:rFonts w:ascii="Comic Sans MS" w:hAnsi="Comic Sans MS"/>
+          <w:sz w:val="24"/>
+        </w:rPr>
+        <w:t xml:space="preserve"> lambda </w:t>
+      </w:r>
+      <w:proofErr w:type="spellStart"/>
+      <w:r>
+        <w:rPr>
+          <w:rFonts w:ascii="Comic Sans MS" w:hAnsi="Comic Sans MS"/>
+          <w:sz w:val="24"/>
+        </w:rPr>
+        <w:t>init</w:t>
+      </w:r>
+      <w:proofErr w:type="spellEnd"/>
+      <w:r>
+        <w:rPr>
+          <w:rFonts w:ascii="Comic Sans MS" w:hAnsi="Comic Sans MS"/>
+          <w:sz w:val="24"/>
+        </w:rPr>
+        <w:t>-captures,</w:t>
+      </w:r>
+      <w:r>
+        <w:rPr>
+          <w:rFonts w:ascii="Comic Sans MS" w:hAnsi="Comic Sans MS"/>
+          <w:sz w:val="24"/>
+        </w:rPr>
+        <w:t xml:space="preserve"> new/delete elision, relaxed restrictions on </w:t>
+      </w:r>
+      <w:proofErr w:type="spellStart"/>
+      <w:r>
+        <w:rPr>
+          <w:rFonts w:ascii="Comic Sans MS" w:hAnsi="Comic Sans MS"/>
+          <w:sz w:val="24"/>
+        </w:rPr>
+        <w:t>constexpr</w:t>
+      </w:r>
+      <w:proofErr w:type="spellEnd"/>
+      <w:r>
+        <w:rPr>
+          <w:rFonts w:ascii="Comic Sans MS" w:hAnsi="Comic Sans MS"/>
+          <w:sz w:val="24"/>
+        </w:rPr>
+        <w:t xml:space="preserve"> functions, binary literals, digit separators, return type deduction for functions, </w:t>
+      </w:r>
+      <w:r>
+        <w:rPr>
+          <w:rFonts w:ascii="Comic Sans MS" w:hAnsi="Comic Sans MS"/>
+          <w:sz w:val="24"/>
+        </w:rPr>
+        <w:t>aggregate classes with default non-static member initializers.</w:t>
+      </w:r>
+      <w:r>
+        <w:rPr>
+          <w:rFonts w:ascii="Comic Sans MS" w:hAnsi="Comic Sans MS"/>
+          <w:sz w:val="24"/>
+        </w:rPr>
+        <w:t xml:space="preserve"> </w:t>
+      </w:r>
+    </w:p>
+    <w:p>
+      <w:pPr>
+        <w:jc w:val="both"/>
+        <w:rPr>
+          <w:rFonts w:ascii="Comic Sans MS" w:hAnsi="Comic Sans MS"/>
+          <w:sz w:val="24"/>
+        </w:rPr>
+      </w:pPr>
+      <w:r>
+        <w:rPr>
+          <w:rFonts w:ascii="Comic Sans MS" w:hAnsi="Comic Sans MS"/>
+          <w:sz w:val="24"/>
+        </w:rPr>
+        <w:t xml:space="preserve">In 2017, another standard was published </w:t>
+      </w:r>
+      <w:r>
+        <w:rPr>
+          <w:rFonts w:ascii="Comic Sans MS" w:hAnsi="Comic Sans MS"/>
+          <w:sz w:val="24"/>
+        </w:rPr>
+        <w:t xml:space="preserve">and added in the following features: </w:t>
+      </w:r>
+      <w:r>
+        <w:rPr>
+          <w:rFonts w:ascii="Comic Sans MS" w:hAnsi="Comic Sans MS"/>
+          <w:sz w:val="24"/>
+        </w:rPr>
+        <w:t>fold-expressions</w:t>
+      </w:r>
+      <w:r>
+        <w:rPr>
+          <w:rFonts w:ascii="Comic Sans MS" w:hAnsi="Comic Sans MS"/>
+          <w:sz w:val="24"/>
+        </w:rPr>
+        <w:t xml:space="preserve">, </w:t>
+      </w:r>
+      <w:r>
+        <w:rPr>
+          <w:rFonts w:ascii="Comic Sans MS" w:hAnsi="Comic Sans MS"/>
+          <w:sz w:val="24"/>
+        </w:rPr>
+        <w:t>class template argument deduction</w:t>
+      </w:r>
+      <w:r>
+        <w:rPr>
+          <w:rFonts w:ascii="Comic Sans MS" w:hAnsi="Comic Sans MS"/>
+          <w:sz w:val="24"/>
+        </w:rPr>
+        <w:t xml:space="preserve">, </w:t>
+      </w:r>
+      <w:r>
+        <w:rPr>
+          <w:rFonts w:ascii="Comic Sans MS" w:hAnsi="Comic Sans MS"/>
+          <w:sz w:val="24"/>
+        </w:rPr>
+        <w:t>non-type template parameters declared with auto</w:t>
+      </w:r>
+      <w:r>
+        <w:rPr>
+          <w:rFonts w:ascii="Comic Sans MS" w:hAnsi="Comic Sans MS"/>
+          <w:sz w:val="24"/>
+        </w:rPr>
+        <w:t xml:space="preserve">, initializers for if and switch, u8 character literal, simplified nested namespaces, </w:t>
+      </w:r>
+      <w:r>
+        <w:rPr>
+          <w:rFonts w:ascii="Comic Sans MS" w:hAnsi="Comic Sans MS"/>
+          <w:sz w:val="24"/>
+        </w:rPr>
+        <w:t>using-decla</w:t>
+      </w:r>
+      <w:r>
+        <w:rPr>
+          <w:rFonts w:ascii="Comic Sans MS" w:hAnsi="Comic Sans MS"/>
+          <w:sz w:val="24"/>
+        </w:rPr>
+        <w:t xml:space="preserve">ration declaring multiple names, </w:t>
+      </w:r>
+      <w:r>
+        <w:rPr>
+          <w:rFonts w:ascii="Comic Sans MS" w:hAnsi="Comic Sans MS"/>
+          <w:sz w:val="24"/>
+        </w:rPr>
+        <w:t>ma</w:t>
+      </w:r>
+      <w:r>
+        <w:rPr>
+          <w:rFonts w:ascii="Comic Sans MS" w:hAnsi="Comic Sans MS"/>
+          <w:sz w:val="24"/>
+        </w:rPr>
+        <w:t xml:space="preserve">de </w:t>
+      </w:r>
+      <w:proofErr w:type="spellStart"/>
+      <w:r>
+        <w:rPr>
+          <w:rFonts w:ascii="Comic Sans MS" w:hAnsi="Comic Sans MS"/>
+          <w:sz w:val="24"/>
+        </w:rPr>
+        <w:t>noexcept</w:t>
+      </w:r>
+      <w:proofErr w:type="spellEnd"/>
+      <w:r>
+        <w:rPr>
+          <w:rFonts w:ascii="Comic Sans MS" w:hAnsi="Comic Sans MS"/>
+          <w:sz w:val="24"/>
+        </w:rPr>
+        <w:t xml:space="preserve"> part of type system, </w:t>
+      </w:r>
+      <w:r>
+        <w:rPr>
+          <w:rFonts w:ascii="Comic Sans MS" w:hAnsi="Comic Sans MS"/>
+          <w:sz w:val="24"/>
+        </w:rPr>
+        <w:t>new order of evaluation rul</w:t>
+      </w:r>
+      <w:r>
+        <w:rPr>
+          <w:rFonts w:ascii="Comic Sans MS" w:hAnsi="Comic Sans MS"/>
+          <w:sz w:val="24"/>
+        </w:rPr>
+        <w:t xml:space="preserve">es, guaranteed copy elision, </w:t>
+      </w:r>
+      <w:r>
+        <w:rPr>
+          <w:rFonts w:ascii="Comic Sans MS" w:hAnsi="Comic Sans MS"/>
+          <w:sz w:val="24"/>
+        </w:rPr>
+        <w:t>lambda capture of *this</w:t>
+      </w:r>
+      <w:r>
+        <w:rPr>
+          <w:rFonts w:ascii="Comic Sans MS" w:hAnsi="Comic Sans MS"/>
+          <w:sz w:val="24"/>
+        </w:rPr>
+        <w:t xml:space="preserve">, </w:t>
+      </w:r>
+      <w:proofErr w:type="spellStart"/>
+      <w:r>
+        <w:rPr>
+          <w:rFonts w:ascii="Comic Sans MS" w:hAnsi="Comic Sans MS"/>
+          <w:sz w:val="24"/>
+        </w:rPr>
+        <w:t>constexpr</w:t>
+      </w:r>
+      <w:proofErr w:type="spellEnd"/>
+      <w:r>
+        <w:rPr>
+          <w:rFonts w:ascii="Comic Sans MS" w:hAnsi="Comic Sans MS"/>
+          <w:sz w:val="24"/>
+        </w:rPr>
+        <w:t xml:space="preserve"> lambda</w:t>
+      </w:r>
+      <w:r>
+        <w:rPr>
+          <w:rFonts w:ascii="Comic Sans MS" w:hAnsi="Comic Sans MS"/>
+          <w:sz w:val="24"/>
+        </w:rPr>
+        <w:t xml:space="preserve">, </w:t>
+      </w:r>
+      <w:r>
+        <w:rPr>
+          <w:rFonts w:ascii="Comic Sans MS" w:hAnsi="Comic Sans MS"/>
+          <w:sz w:val="24"/>
+        </w:rPr>
+        <w:t>__</w:t>
+      </w:r>
+      <w:proofErr w:type="spellStart"/>
+      <w:r>
+        <w:rPr>
+          <w:rFonts w:ascii="Comic Sans MS" w:hAnsi="Comic Sans MS"/>
+          <w:sz w:val="24"/>
+        </w:rPr>
+        <w:t>has_include</w:t>
+      </w:r>
+      <w:proofErr w:type="spellEnd"/>
+      <w:r>
+        <w:rPr>
+          <w:rFonts w:ascii="Comic Sans MS" w:hAnsi="Comic Sans MS"/>
+          <w:sz w:val="24"/>
+        </w:rPr>
+        <w:t>,</w:t>
+      </w:r>
+      <w:r>
+        <w:rPr>
+          <w:rFonts w:ascii="Comic Sans MS" w:hAnsi="Comic Sans MS"/>
+          <w:sz w:val="24"/>
+        </w:rPr>
+        <w:t xml:space="preserve"> and among others. </w:t>
+      </w:r>
+      <w:r>
+        <w:rPr>
+          <w:rFonts w:ascii="Comic Sans MS" w:hAnsi="Comic Sans MS"/>
+          <w:sz w:val="24"/>
+        </w:rPr>
+        <w:t>The standard is known as C++17.</w:t>
+      </w:r>
+    </w:p>
+    <w:p>
+      <w:pPr>
+        <w:jc w:val="both"/>
+        <w:rPr>
+          <w:rFonts w:ascii="Comic Sans MS" w:hAnsi="Comic Sans MS"/>
+          <w:sz w:val="24"/>
+        </w:rPr>
+      </w:pPr>
+      <w:r>
+        <w:rPr>
+          <w:rFonts w:ascii="Comic Sans MS" w:hAnsi="Comic Sans MS"/>
+          <w:sz w:val="24"/>
+        </w:rPr>
+        <w:t>At the time of writing</w:t>
+      </w:r>
+      <w:r>
+        <w:rPr>
+          <w:rFonts w:ascii="Comic Sans MS" w:hAnsi="Comic Sans MS"/>
+          <w:sz w:val="24"/>
+        </w:rPr>
+        <w:t>, the C++ Standards Committee, is processing the finalization of another standard for the year 2020, known as C++20</w:t>
+      </w:r>
+      <w:r>
+        <w:rPr>
+          <w:rFonts w:ascii="Comic Sans MS" w:hAnsi="Comic Sans MS"/>
+          <w:sz w:val="24"/>
+        </w:rPr>
+        <w:t>.</w:t>
+      </w:r>
     </w:p>
     <w:sectPr>
       <w:pgSz w:w="12240" w:h="15840"/>
@@ -810,7 +1784,6 @@
     <w:name w:val="Hyperlink"/>
     <w:basedOn w:val="DefaultParagraphFont"/>
     <w:uiPriority w:val="99"/>
-    <w:semiHidden/>
     <w:unhideWhenUsed/>
     <w:rsid w:val="0099013A"/>
     <w:rPr>

</xml_diff>